<commit_message>
user story updated, task assigned user strory
</commit_message>
<xml_diff>
--- a/doc/UsrStr/ExempleStoryUser.docx
+++ b/doc/UsrStr/ExempleStoryUser.docx
@@ -26,7 +26,7 @@
         <w:rPr>
           <w:rFonts w:ascii="Courier New" w:hAnsi="Courier New" w:cs="Courier New"/>
         </w:rPr>
-        <w:t>xx</w:t>
+        <w:t>02</w:t>
       </w:r>
       <w:r>
         <w:rPr>
@@ -50,13 +50,7 @@
         <w:rPr>
           <w:rFonts w:ascii="Courier New" w:hAnsi="Courier New" w:cs="Courier New"/>
         </w:rPr>
-        <w:t xml:space="preserve">   </w:t>
-      </w:r>
-      <w:r>
-        <w:rPr>
-          <w:rFonts w:ascii="Courier New" w:hAnsi="Courier New" w:cs="Courier New"/>
-        </w:rPr>
-        <w:t xml:space="preserve">                       </w:t>
+        <w:t xml:space="preserve"> </w:t>
       </w:r>
       <w:r>
         <w:rPr>
@@ -84,7 +78,7 @@
         <w:rPr>
           <w:rFonts w:ascii="Courier New" w:hAnsi="Courier New" w:cs="Courier New"/>
         </w:rPr>
-        <w:t>xx</w:t>
+        <w:t>déposer des vidéos de défis</w:t>
       </w:r>
       <w:r>
         <w:rPr>
@@ -149,19 +143,13 @@
         <w:rPr>
           <w:rFonts w:ascii="Courier New" w:hAnsi="Courier New" w:cs="Courier New"/>
         </w:rPr>
-        <w:t xml:space="preserve">1 à </w:t>
-      </w:r>
-      <w:r>
-        <w:rPr>
-          <w:rFonts w:ascii="Courier New" w:hAnsi="Courier New" w:cs="Courier New"/>
-        </w:rPr>
-        <w:t>5</w:t>
-      </w:r>
-      <w:r>
-        <w:rPr>
-          <w:rFonts w:ascii="Courier New" w:hAnsi="Courier New" w:cs="Courier New"/>
-        </w:rPr>
-        <w:t xml:space="preserve">              </w:t>
+        <w:t xml:space="preserve">2   </w:t>
+      </w:r>
+      <w:r>
+        <w:rPr>
+          <w:rFonts w:ascii="Courier New" w:hAnsi="Courier New" w:cs="Courier New"/>
+        </w:rPr>
+        <w:t xml:space="preserve">           </w:t>
       </w:r>
       <w:r>
         <w:rPr>
@@ -220,18 +208,6 @@
           <w:rFonts w:ascii="Courier New" w:hAnsi="Courier New" w:cs="Courier New"/>
         </w:rPr>
         <w:t xml:space="preserve"> </w:t>
-      </w:r>
-      <w:r>
-        <w:rPr>
-          <w:rFonts w:ascii="Courier New" w:hAnsi="Courier New" w:cs="Courier New"/>
-        </w:rPr>
-        <w:t>xx</w:t>
-      </w:r>
-      <w:r>
-        <w:rPr>
-          <w:rFonts w:ascii="Courier New" w:hAnsi="Courier New" w:cs="Courier New"/>
-        </w:rPr>
-        <w:t xml:space="preserve"> jours</w:t>
       </w:r>
     </w:p>
     <w:p>

</xml_diff>